<commit_message>
Adicionados sensor de movimento PIR e resultados dos testes manuais para sensor de movimento
</commit_message>
<xml_diff>
--- a/Fase_3/Cap12/tests/Plano de Testes.docx
+++ b/Fase_3/Cap12/tests/Plano de Testes.docx
@@ -429,14 +429,7 @@
           <w:noProof/>
           <w:lang w:val="pt-BR"/>
         </w:rPr>
-        <w:t xml:space="preserve"> </w:t>
-      </w:r>
-      <w:r>
-        <w:rPr>
-          <w:noProof/>
-          <w:lang w:val="pt-BR"/>
-        </w:rPr>
-        <w:t>3</w:t>
+        <w:t xml:space="preserve"> 3</w:t>
       </w:r>
       <w:r>
         <w:rPr>
@@ -472,14 +465,7 @@
           <w:noProof/>
           <w:lang w:val="pt-BR"/>
         </w:rPr>
-        <w:t xml:space="preserve"> </w:t>
-      </w:r>
-      <w:r>
-        <w:rPr>
-          <w:noProof/>
-          <w:lang w:val="pt-BR"/>
-        </w:rPr>
-        <w:t>3</w:t>
+        <w:t xml:space="preserve"> 3</w:t>
       </w:r>
       <w:r>
         <w:rPr>
@@ -501,14 +487,7 @@
           <w:noProof/>
           <w:lang w:val="pt-BR"/>
         </w:rPr>
-        <w:t xml:space="preserve"> </w:t>
-      </w:r>
-      <w:r>
-        <w:rPr>
-          <w:noProof/>
-          <w:lang w:val="pt-BR"/>
-        </w:rPr>
-        <w:t>4</w:t>
+        <w:t xml:space="preserve"> 4</w:t>
       </w:r>
       <w:r>
         <w:rPr>
@@ -544,14 +523,7 @@
           <w:noProof/>
           <w:lang w:val="pt-BR"/>
         </w:rPr>
-        <w:t xml:space="preserve"> </w:t>
-      </w:r>
-      <w:r>
-        <w:rPr>
-          <w:noProof/>
-          <w:lang w:val="pt-BR"/>
-        </w:rPr>
-        <w:t>4</w:t>
+        <w:t xml:space="preserve"> 4</w:t>
       </w:r>
       <w:r>
         <w:rPr>
@@ -1073,27 +1045,7 @@
                   <w:szCs w:val="21"/>
                   <w:lang w:val="pt-BR"/>
                 </w:rPr>
-                <w:t>0</w:t>
-              </w:r>
-              <w:r>
-                <w:rPr>
-                  <w:rStyle w:val="Hyperlink"/>
-                  <w:noProof/>
-                  <w:sz w:val="21"/>
-                  <w:szCs w:val="21"/>
-                  <w:lang w:val="pt-BR"/>
-                </w:rPr>
-                <w:t>0</w:t>
-              </w:r>
-              <w:r>
-                <w:rPr>
-                  <w:rStyle w:val="Hyperlink"/>
-                  <w:noProof/>
-                  <w:sz w:val="21"/>
-                  <w:szCs w:val="21"/>
-                  <w:lang w:val="pt-BR"/>
-                </w:rPr>
-                <w:t>1</w:t>
+                <w:t>001</w:t>
               </w:r>
             </w:hyperlink>
           </w:p>
@@ -1118,16 +1070,7 @@
                 <w:szCs w:val="21"/>
                 <w:lang w:val="pt-BR"/>
               </w:rPr>
-              <w:t>Nível de água</w:t>
-            </w:r>
-            <w:r>
-              <w:rPr>
-                <w:noProof/>
-                <w:sz w:val="21"/>
-                <w:szCs w:val="21"/>
-                <w:lang w:val="pt-BR"/>
-              </w:rPr>
-              <w:t xml:space="preserve"> &lt; </w:t>
+              <w:t xml:space="preserve">Nível de água &lt; </w:t>
             </w:r>
             <w:r>
               <w:rPr>
@@ -1206,6 +1149,23 @@
             </w:pPr>
             <w:r>
               <w:rPr>
+                <w:rFonts w:ascii="Apple Color Emoji" w:hAnsi="Apple Color Emoji" w:cs="Apple Color Emoji"/>
+                <w:noProof/>
+                <w:sz w:val="21"/>
+                <w:szCs w:val="21"/>
+              </w:rPr>
+              <w:t>✅</w:t>
+            </w:r>
+            <w:r>
+              <w:rPr>
+                <w:noProof/>
+                <w:sz w:val="21"/>
+                <w:szCs w:val="21"/>
+              </w:rPr>
+              <w:t xml:space="preserve"> </w:t>
+            </w:r>
+            <w:r>
+              <w:rPr>
                 <w:noProof/>
                 <w:sz w:val="21"/>
                 <w:szCs w:val="21"/>
@@ -1230,24 +1190,18 @@
                 <w:lang w:val="pt-BR"/>
               </w:rPr>
             </w:pPr>
-            <w:r>
-              <w:rPr>
-                <w:noProof/>
-                <w:sz w:val="21"/>
-                <w:szCs w:val="21"/>
-                <w:lang w:val="pt-BR"/>
-              </w:rPr>
-              <w:t>CT</w:t>
-            </w:r>
-            <w:r>
-              <w:rPr>
-                <w:noProof/>
-                <w:sz w:val="21"/>
-                <w:szCs w:val="21"/>
-                <w:lang w:val="pt-BR"/>
-              </w:rPr>
-              <w:t>002</w:t>
-            </w:r>
+            <w:hyperlink w:anchor="CT002" w:history="1">
+              <w:r>
+                <w:rPr>
+                  <w:rStyle w:val="Hyperlink"/>
+                  <w:noProof/>
+                  <w:sz w:val="21"/>
+                  <w:szCs w:val="21"/>
+                  <w:lang w:val="pt-BR"/>
+                </w:rPr>
+                <w:t>CT002</w:t>
+              </w:r>
+            </w:hyperlink>
           </w:p>
         </w:tc>
         <w:tc>
@@ -1270,25 +1224,7 @@
                 <w:szCs w:val="21"/>
                 <w:lang w:val="pt-BR"/>
               </w:rPr>
-              <w:t>Nível de água</w:t>
-            </w:r>
-            <w:r>
-              <w:rPr>
-                <w:noProof/>
-                <w:sz w:val="21"/>
-                <w:szCs w:val="21"/>
-                <w:lang w:val="pt-BR"/>
-              </w:rPr>
-              <w:t xml:space="preserve"> </w:t>
-            </w:r>
-            <w:r>
-              <w:rPr>
-                <w:noProof/>
-                <w:sz w:val="21"/>
-                <w:szCs w:val="21"/>
-                <w:lang w:val="pt-BR"/>
-              </w:rPr>
-              <w:t>&gt;=80%</w:t>
+              <w:t>Nível de água &gt;=80%</w:t>
             </w:r>
           </w:p>
         </w:tc>
@@ -1340,6 +1276,23 @@
             </w:pPr>
             <w:r>
               <w:rPr>
+                <w:rFonts w:ascii="Apple Color Emoji" w:hAnsi="Apple Color Emoji" w:cs="Apple Color Emoji"/>
+                <w:noProof/>
+                <w:sz w:val="21"/>
+                <w:szCs w:val="21"/>
+              </w:rPr>
+              <w:t>✅</w:t>
+            </w:r>
+            <w:r>
+              <w:rPr>
+                <w:noProof/>
+                <w:sz w:val="21"/>
+                <w:szCs w:val="21"/>
+              </w:rPr>
+              <w:t xml:space="preserve"> </w:t>
+            </w:r>
+            <w:r>
+              <w:rPr>
                 <w:noProof/>
                 <w:sz w:val="21"/>
                 <w:szCs w:val="21"/>
@@ -1364,33 +1317,38 @@
                 <w:lang w:val="pt-BR"/>
               </w:rPr>
             </w:pPr>
-            <w:r>
-              <w:rPr>
-                <w:noProof/>
-                <w:sz w:val="21"/>
-                <w:szCs w:val="21"/>
-                <w:lang w:val="pt-BR"/>
-              </w:rPr>
-              <w:t>C</w:t>
-            </w:r>
-            <w:r>
-              <w:rPr>
-                <w:noProof/>
-                <w:sz w:val="21"/>
-                <w:szCs w:val="21"/>
-                <w:lang w:val="pt-BR"/>
-              </w:rPr>
-              <w:t>T</w:t>
-            </w:r>
-            <w:r>
-              <w:rPr>
-                <w:noProof/>
-                <w:sz w:val="21"/>
-                <w:szCs w:val="21"/>
-                <w:lang w:val="pt-BR"/>
-              </w:rPr>
-              <w:t>003</w:t>
-            </w:r>
+            <w:hyperlink w:anchor="CT003" w:history="1">
+              <w:r>
+                <w:rPr>
+                  <w:rStyle w:val="Hyperlink"/>
+                  <w:noProof/>
+                  <w:sz w:val="21"/>
+                  <w:szCs w:val="21"/>
+                  <w:lang w:val="pt-BR"/>
+                </w:rPr>
+                <w:t>C</w:t>
+              </w:r>
+              <w:r>
+                <w:rPr>
+                  <w:rStyle w:val="Hyperlink"/>
+                  <w:noProof/>
+                  <w:sz w:val="21"/>
+                  <w:szCs w:val="21"/>
+                  <w:lang w:val="pt-BR"/>
+                </w:rPr>
+                <w:t>T</w:t>
+              </w:r>
+              <w:r>
+                <w:rPr>
+                  <w:rStyle w:val="Hyperlink"/>
+                  <w:noProof/>
+                  <w:sz w:val="21"/>
+                  <w:szCs w:val="21"/>
+                  <w:lang w:val="pt-BR"/>
+                </w:rPr>
+                <w:t>003</w:t>
+              </w:r>
+            </w:hyperlink>
           </w:p>
         </w:tc>
         <w:tc>
@@ -1413,16 +1371,7 @@
                 <w:szCs w:val="21"/>
                 <w:lang w:val="pt-BR"/>
               </w:rPr>
-              <w:t>Umidade</w:t>
-            </w:r>
-            <w:r>
-              <w:rPr>
-                <w:noProof/>
-                <w:sz w:val="21"/>
-                <w:szCs w:val="21"/>
-                <w:lang w:val="pt-BR"/>
-              </w:rPr>
-              <w:t xml:space="preserve"> &lt; 40%</w:t>
+              <w:t>Umidade &lt; 40%</w:t>
             </w:r>
             <w:r>
               <w:rPr>
@@ -1440,25 +1389,7 @@
                 <w:szCs w:val="21"/>
                 <w:lang w:val="pt-BR"/>
               </w:rPr>
-              <w:t>Temperatur</w:t>
-            </w:r>
-            <w:r>
-              <w:rPr>
-                <w:noProof/>
-                <w:sz w:val="21"/>
-                <w:szCs w:val="21"/>
-                <w:lang w:val="pt-BR"/>
-              </w:rPr>
-              <w:t>a</w:t>
-            </w:r>
-            <w:r>
-              <w:rPr>
-                <w:noProof/>
-                <w:sz w:val="21"/>
-                <w:szCs w:val="21"/>
-                <w:lang w:val="pt-BR"/>
-              </w:rPr>
-              <w:t xml:space="preserve"> </w:t>
+              <w:t xml:space="preserve">Temperatura </w:t>
             </w:r>
             <w:r>
               <w:rPr>
@@ -1528,6 +1459,23 @@
             </w:pPr>
             <w:r>
               <w:rPr>
+                <w:rFonts w:ascii="Apple Color Emoji" w:hAnsi="Apple Color Emoji" w:cs="Apple Color Emoji"/>
+                <w:noProof/>
+                <w:sz w:val="21"/>
+                <w:szCs w:val="21"/>
+              </w:rPr>
+              <w:t>✅</w:t>
+            </w:r>
+            <w:r>
+              <w:rPr>
+                <w:noProof/>
+                <w:sz w:val="21"/>
+                <w:szCs w:val="21"/>
+              </w:rPr>
+              <w:t xml:space="preserve"> </w:t>
+            </w:r>
+            <w:r>
+              <w:rPr>
                 <w:noProof/>
                 <w:sz w:val="21"/>
                 <w:szCs w:val="21"/>
@@ -1552,33 +1500,38 @@
                 <w:lang w:val="pt-BR"/>
               </w:rPr>
             </w:pPr>
-            <w:r>
-              <w:rPr>
-                <w:noProof/>
-                <w:sz w:val="21"/>
-                <w:szCs w:val="21"/>
-                <w:lang w:val="pt-BR"/>
-              </w:rPr>
-              <w:t>C</w:t>
-            </w:r>
-            <w:r>
-              <w:rPr>
-                <w:noProof/>
-                <w:sz w:val="21"/>
-                <w:szCs w:val="21"/>
-                <w:lang w:val="pt-BR"/>
-              </w:rPr>
-              <w:t>T</w:t>
-            </w:r>
-            <w:r>
-              <w:rPr>
-                <w:noProof/>
-                <w:sz w:val="21"/>
-                <w:szCs w:val="21"/>
-                <w:lang w:val="pt-BR"/>
-              </w:rPr>
-              <w:t>004</w:t>
-            </w:r>
+            <w:hyperlink w:anchor="CT004" w:history="1">
+              <w:r>
+                <w:rPr>
+                  <w:rStyle w:val="Hyperlink"/>
+                  <w:noProof/>
+                  <w:sz w:val="21"/>
+                  <w:szCs w:val="21"/>
+                  <w:lang w:val="pt-BR"/>
+                </w:rPr>
+                <w:t>C</w:t>
+              </w:r>
+              <w:r>
+                <w:rPr>
+                  <w:rStyle w:val="Hyperlink"/>
+                  <w:noProof/>
+                  <w:sz w:val="21"/>
+                  <w:szCs w:val="21"/>
+                  <w:lang w:val="pt-BR"/>
+                </w:rPr>
+                <w:t>T</w:t>
+              </w:r>
+              <w:r>
+                <w:rPr>
+                  <w:rStyle w:val="Hyperlink"/>
+                  <w:noProof/>
+                  <w:sz w:val="21"/>
+                  <w:szCs w:val="21"/>
+                  <w:lang w:val="pt-BR"/>
+                </w:rPr>
+                <w:t>004</w:t>
+              </w:r>
+            </w:hyperlink>
           </w:p>
         </w:tc>
         <w:tc>
@@ -1601,34 +1554,7 @@
                 <w:szCs w:val="21"/>
                 <w:lang w:val="pt-BR"/>
               </w:rPr>
-              <w:t>Umidade</w:t>
-            </w:r>
-            <w:r>
-              <w:rPr>
-                <w:noProof/>
-                <w:sz w:val="21"/>
-                <w:szCs w:val="21"/>
-                <w:lang w:val="pt-BR"/>
-              </w:rPr>
-              <w:t xml:space="preserve"> &gt;</w:t>
-            </w:r>
-            <w:r>
-              <w:rPr>
-                <w:noProof/>
-                <w:sz w:val="21"/>
-                <w:szCs w:val="21"/>
-                <w:lang w:val="pt-BR"/>
-              </w:rPr>
-              <w:t>=</w:t>
-            </w:r>
-            <w:r>
-              <w:rPr>
-                <w:noProof/>
-                <w:sz w:val="21"/>
-                <w:szCs w:val="21"/>
-                <w:lang w:val="pt-BR"/>
-              </w:rPr>
-              <w:t xml:space="preserve"> 40%</w:t>
+              <w:t>Umidade &gt;= 40%</w:t>
             </w:r>
             <w:r>
               <w:rPr>
@@ -1646,34 +1572,7 @@
                 <w:szCs w:val="21"/>
                 <w:lang w:val="pt-BR"/>
               </w:rPr>
-              <w:t xml:space="preserve"> Temperatur</w:t>
-            </w:r>
-            <w:r>
-              <w:rPr>
-                <w:noProof/>
-                <w:sz w:val="21"/>
-                <w:szCs w:val="21"/>
-                <w:lang w:val="pt-BR"/>
-              </w:rPr>
-              <w:t>a</w:t>
-            </w:r>
-            <w:r>
-              <w:rPr>
-                <w:noProof/>
-                <w:sz w:val="21"/>
-                <w:szCs w:val="21"/>
-                <w:lang w:val="pt-BR"/>
-              </w:rPr>
-              <w:t xml:space="preserve"> </w:t>
-            </w:r>
-            <w:r>
-              <w:rPr>
-                <w:noProof/>
-                <w:sz w:val="21"/>
-                <w:szCs w:val="21"/>
-                <w:lang w:val="pt-BR"/>
-              </w:rPr>
-              <w:t>&lt;</w:t>
+              <w:t xml:space="preserve"> Temperatura &lt;</w:t>
             </w:r>
             <w:r>
               <w:rPr>
@@ -1743,6 +1642,23 @@
             </w:pPr>
             <w:r>
               <w:rPr>
+                <w:rFonts w:ascii="Apple Color Emoji" w:hAnsi="Apple Color Emoji" w:cs="Apple Color Emoji"/>
+                <w:noProof/>
+                <w:sz w:val="21"/>
+                <w:szCs w:val="21"/>
+              </w:rPr>
+              <w:t>✅</w:t>
+            </w:r>
+            <w:r>
+              <w:rPr>
+                <w:noProof/>
+                <w:sz w:val="21"/>
+                <w:szCs w:val="21"/>
+              </w:rPr>
+              <w:t xml:space="preserve"> </w:t>
+            </w:r>
+            <w:r>
+              <w:rPr>
                 <w:noProof/>
                 <w:sz w:val="21"/>
                 <w:szCs w:val="21"/>
@@ -1767,25 +1683,18 @@
                 <w:lang w:val="pt-BR"/>
               </w:rPr>
             </w:pPr>
-            <w:r>
-              <w:rPr>
-                <w:noProof/>
-                <w:sz w:val="21"/>
-                <w:szCs w:val="21"/>
-                <w:lang w:val="pt-BR"/>
-              </w:rPr>
-              <w:lastRenderedPageBreak/>
-              <w:t>CT00</w:t>
-            </w:r>
-            <w:r>
-              <w:rPr>
-                <w:noProof/>
-                <w:sz w:val="21"/>
-                <w:szCs w:val="21"/>
-                <w:lang w:val="pt-BR"/>
-              </w:rPr>
-              <w:t>5</w:t>
-            </w:r>
+            <w:hyperlink w:anchor="CT005" w:history="1">
+              <w:r>
+                <w:rPr>
+                  <w:rStyle w:val="Hyperlink"/>
+                  <w:noProof/>
+                  <w:sz w:val="21"/>
+                  <w:szCs w:val="21"/>
+                  <w:lang w:val="pt-BR"/>
+                </w:rPr>
+                <w:t>CT005</w:t>
+              </w:r>
+            </w:hyperlink>
           </w:p>
         </w:tc>
         <w:tc>
@@ -1914,6 +1823,23 @@
             </w:pPr>
             <w:r>
               <w:rPr>
+                <w:rFonts w:ascii="Apple Color Emoji" w:hAnsi="Apple Color Emoji" w:cs="Apple Color Emoji"/>
+                <w:noProof/>
+                <w:sz w:val="21"/>
+                <w:szCs w:val="21"/>
+              </w:rPr>
+              <w:t>✅</w:t>
+            </w:r>
+            <w:r>
+              <w:rPr>
+                <w:noProof/>
+                <w:sz w:val="21"/>
+                <w:szCs w:val="21"/>
+              </w:rPr>
+              <w:t xml:space="preserve"> </w:t>
+            </w:r>
+            <w:r>
+              <w:rPr>
                 <w:noProof/>
                 <w:sz w:val="21"/>
                 <w:szCs w:val="21"/>
@@ -1938,24 +1864,28 @@
                 <w:lang w:val="pt-BR"/>
               </w:rPr>
             </w:pPr>
-            <w:r>
-              <w:rPr>
-                <w:noProof/>
-                <w:sz w:val="21"/>
-                <w:szCs w:val="21"/>
-                <w:lang w:val="pt-BR"/>
-              </w:rPr>
-              <w:t>CT00</w:t>
-            </w:r>
-            <w:r>
-              <w:rPr>
-                <w:noProof/>
-                <w:sz w:val="21"/>
-                <w:szCs w:val="21"/>
-                <w:lang w:val="pt-BR"/>
-              </w:rPr>
-              <w:t>6</w:t>
-            </w:r>
+            <w:hyperlink w:anchor="CT006" w:history="1">
+              <w:r>
+                <w:rPr>
+                  <w:rStyle w:val="Hyperlink"/>
+                  <w:noProof/>
+                  <w:sz w:val="21"/>
+                  <w:szCs w:val="21"/>
+                  <w:lang w:val="pt-BR"/>
+                </w:rPr>
+                <w:t>CT00</w:t>
+              </w:r>
+              <w:r>
+                <w:rPr>
+                  <w:rStyle w:val="Hyperlink"/>
+                  <w:noProof/>
+                  <w:sz w:val="21"/>
+                  <w:szCs w:val="21"/>
+                  <w:lang w:val="pt-BR"/>
+                </w:rPr>
+                <w:t>6</w:t>
+              </w:r>
+            </w:hyperlink>
           </w:p>
         </w:tc>
         <w:tc>
@@ -2065,16 +1995,7 @@
                 <w:szCs w:val="21"/>
                 <w:lang w:val="pt-BR"/>
               </w:rPr>
-              <w:t xml:space="preserve">ção </w:t>
-            </w:r>
-            <w:r>
-              <w:rPr>
-                <w:noProof/>
-                <w:sz w:val="21"/>
-                <w:szCs w:val="21"/>
-                <w:lang w:val="pt-BR"/>
-              </w:rPr>
-              <w:t>Ligada</w:t>
+              <w:t>ção Ligada</w:t>
             </w:r>
           </w:p>
         </w:tc>
@@ -2091,6 +2012,23 @@
                 <w:lang w:val="pt-BR"/>
               </w:rPr>
             </w:pPr>
+            <w:r>
+              <w:rPr>
+                <w:rFonts w:ascii="Apple Color Emoji" w:hAnsi="Apple Color Emoji" w:cs="Apple Color Emoji"/>
+                <w:noProof/>
+                <w:sz w:val="21"/>
+                <w:szCs w:val="21"/>
+              </w:rPr>
+              <w:t>✅</w:t>
+            </w:r>
+            <w:r>
+              <w:rPr>
+                <w:noProof/>
+                <w:sz w:val="21"/>
+                <w:szCs w:val="21"/>
+              </w:rPr>
+              <w:t xml:space="preserve"> </w:t>
+            </w:r>
             <w:r>
               <w:rPr>
                 <w:noProof/>
@@ -2117,24 +2055,28 @@
                 <w:lang w:val="pt-BR"/>
               </w:rPr>
             </w:pPr>
-            <w:r>
-              <w:rPr>
-                <w:noProof/>
-                <w:sz w:val="21"/>
-                <w:szCs w:val="21"/>
-                <w:lang w:val="pt-BR"/>
-              </w:rPr>
-              <w:t>CT00</w:t>
-            </w:r>
-            <w:r>
-              <w:rPr>
-                <w:noProof/>
-                <w:sz w:val="21"/>
-                <w:szCs w:val="21"/>
-                <w:lang w:val="pt-BR"/>
-              </w:rPr>
-              <w:t>7</w:t>
-            </w:r>
+            <w:hyperlink w:anchor="CT007" w:history="1">
+              <w:r>
+                <w:rPr>
+                  <w:rStyle w:val="Hyperlink"/>
+                  <w:noProof/>
+                  <w:sz w:val="21"/>
+                  <w:szCs w:val="21"/>
+                  <w:lang w:val="pt-BR"/>
+                </w:rPr>
+                <w:t>CT00</w:t>
+              </w:r>
+              <w:r>
+                <w:rPr>
+                  <w:rStyle w:val="Hyperlink"/>
+                  <w:noProof/>
+                  <w:sz w:val="21"/>
+                  <w:szCs w:val="21"/>
+                  <w:lang w:val="pt-BR"/>
+                </w:rPr>
+                <w:t>7</w:t>
+              </w:r>
+            </w:hyperlink>
           </w:p>
         </w:tc>
         <w:tc>
@@ -2150,6 +2092,15 @@
                 <w:lang w:val="pt-BR"/>
               </w:rPr>
             </w:pPr>
+            <w:r>
+              <w:rPr>
+                <w:noProof/>
+                <w:sz w:val="21"/>
+                <w:szCs w:val="21"/>
+                <w:lang w:val="pt-BR"/>
+              </w:rPr>
+              <w:t>Sem movimento</w:t>
+            </w:r>
           </w:p>
         </w:tc>
         <w:tc>
@@ -2165,6 +2116,15 @@
                 <w:lang w:val="pt-BR"/>
               </w:rPr>
             </w:pPr>
+            <w:r>
+              <w:rPr>
+                <w:noProof/>
+                <w:sz w:val="21"/>
+                <w:szCs w:val="21"/>
+                <w:lang w:val="pt-BR"/>
+              </w:rPr>
+              <w:t>Alarme Desligado</w:t>
+            </w:r>
           </w:p>
         </w:tc>
         <w:tc>
@@ -2180,6 +2140,32 @@
                 <w:lang w:val="pt-BR"/>
               </w:rPr>
             </w:pPr>
+            <w:r>
+              <w:rPr>
+                <w:rFonts w:ascii="Apple Color Emoji" w:hAnsi="Apple Color Emoji" w:cs="Apple Color Emoji"/>
+                <w:noProof/>
+                <w:sz w:val="21"/>
+                <w:szCs w:val="21"/>
+              </w:rPr>
+              <w:t>✅</w:t>
+            </w:r>
+            <w:r>
+              <w:rPr>
+                <w:noProof/>
+                <w:sz w:val="21"/>
+                <w:szCs w:val="21"/>
+              </w:rPr>
+              <w:t xml:space="preserve"> </w:t>
+            </w:r>
+            <w:r>
+              <w:rPr>
+                <w:noProof/>
+                <w:sz w:val="21"/>
+                <w:szCs w:val="21"/>
+                <w:lang w:val="pt-BR"/>
+              </w:rPr>
+              <w:t>Passou</w:t>
+            </w:r>
           </w:p>
         </w:tc>
       </w:tr>
@@ -2197,24 +2183,28 @@
                 <w:lang w:val="pt-BR"/>
               </w:rPr>
             </w:pPr>
-            <w:r>
-              <w:rPr>
-                <w:noProof/>
-                <w:sz w:val="21"/>
-                <w:szCs w:val="21"/>
-                <w:lang w:val="pt-BR"/>
-              </w:rPr>
-              <w:t>CT00</w:t>
-            </w:r>
-            <w:r>
-              <w:rPr>
-                <w:noProof/>
-                <w:sz w:val="21"/>
-                <w:szCs w:val="21"/>
-                <w:lang w:val="pt-BR"/>
-              </w:rPr>
-              <w:t>8</w:t>
-            </w:r>
+            <w:hyperlink w:anchor="CT008" w:history="1">
+              <w:r>
+                <w:rPr>
+                  <w:rStyle w:val="Hyperlink"/>
+                  <w:noProof/>
+                  <w:sz w:val="21"/>
+                  <w:szCs w:val="21"/>
+                  <w:lang w:val="pt-BR"/>
+                </w:rPr>
+                <w:t>CT00</w:t>
+              </w:r>
+              <w:r>
+                <w:rPr>
+                  <w:rStyle w:val="Hyperlink"/>
+                  <w:noProof/>
+                  <w:sz w:val="21"/>
+                  <w:szCs w:val="21"/>
+                  <w:lang w:val="pt-BR"/>
+                </w:rPr>
+                <w:t>8</w:t>
+              </w:r>
+            </w:hyperlink>
           </w:p>
         </w:tc>
         <w:tc>
@@ -2230,6 +2220,15 @@
                 <w:lang w:val="pt-BR"/>
               </w:rPr>
             </w:pPr>
+            <w:r>
+              <w:rPr>
+                <w:noProof/>
+                <w:sz w:val="21"/>
+                <w:szCs w:val="21"/>
+                <w:lang w:val="pt-BR"/>
+              </w:rPr>
+              <w:t>Com movimento</w:t>
+            </w:r>
           </w:p>
         </w:tc>
         <w:tc>
@@ -2245,6 +2244,15 @@
                 <w:lang w:val="pt-BR"/>
               </w:rPr>
             </w:pPr>
+            <w:r>
+              <w:rPr>
+                <w:noProof/>
+                <w:sz w:val="21"/>
+                <w:szCs w:val="21"/>
+                <w:lang w:val="pt-BR"/>
+              </w:rPr>
+              <w:t>Alarme Ligado</w:t>
+            </w:r>
           </w:p>
         </w:tc>
         <w:tc>
@@ -2254,12 +2262,39 @@
           <w:p>
             <w:pPr>
               <w:rPr>
+                <w:rFonts w:ascii="Cambria" w:hAnsi="Cambria"/>
                 <w:noProof/>
                 <w:sz w:val="21"/>
                 <w:szCs w:val="21"/>
                 <w:lang w:val="pt-BR"/>
               </w:rPr>
             </w:pPr>
+            <w:r>
+              <w:rPr>
+                <w:rFonts w:ascii="Apple Color Emoji" w:hAnsi="Apple Color Emoji" w:cs="Apple Color Emoji"/>
+                <w:noProof/>
+                <w:sz w:val="21"/>
+                <w:szCs w:val="21"/>
+              </w:rPr>
+              <w:t>✅</w:t>
+            </w:r>
+            <w:r>
+              <w:rPr>
+                <w:noProof/>
+                <w:sz w:val="21"/>
+                <w:szCs w:val="21"/>
+              </w:rPr>
+              <w:t xml:space="preserve"> </w:t>
+            </w:r>
+            <w:r>
+              <w:rPr>
+                <w:noProof/>
+                <w:sz w:val="21"/>
+                <w:szCs w:val="21"/>
+                <w:lang w:val="pt-BR"/>
+              </w:rPr>
+              <w:t>Passou</w:t>
+            </w:r>
           </w:p>
         </w:tc>
       </w:tr>
@@ -2383,13 +2418,22 @@
           <w:lang w:val="pt-BR"/>
         </w:rPr>
       </w:pPr>
+      <w:bookmarkStart w:id="1" w:name="CT002"/>
       <w:r>
         <w:rPr>
           <w:noProof/>
           <w:lang w:val="pt-BR"/>
         </w:rPr>
         <w:lastRenderedPageBreak/>
-        <w:t>CT002 – captura de tela</w:t>
+        <w:t>CT002</w:t>
+      </w:r>
+      <w:bookmarkEnd w:id="1"/>
+      <w:r>
+        <w:rPr>
+          <w:noProof/>
+          <w:lang w:val="pt-BR"/>
+        </w:rPr>
+        <w:t xml:space="preserve"> – captura de tela</w:t>
       </w:r>
     </w:p>
     <w:p>
@@ -2463,13 +2507,22 @@
           <w:lang w:val="pt-BR"/>
         </w:rPr>
       </w:pPr>
+      <w:bookmarkStart w:id="2" w:name="CT003"/>
       <w:r>
         <w:rPr>
           <w:noProof/>
           <w:lang w:val="pt-BR"/>
         </w:rPr>
         <w:lastRenderedPageBreak/>
-        <w:t>CT003 – captura de tela</w:t>
+        <w:t xml:space="preserve">CT003 </w:t>
+      </w:r>
+      <w:bookmarkEnd w:id="2"/>
+      <w:r>
+        <w:rPr>
+          <w:noProof/>
+          <w:lang w:val="pt-BR"/>
+        </w:rPr>
+        <w:t>– captura de tela</w:t>
       </w:r>
     </w:p>
     <w:p>
@@ -2543,13 +2596,22 @@
           <w:lang w:val="pt-BR"/>
         </w:rPr>
       </w:pPr>
+      <w:bookmarkStart w:id="3" w:name="CT004"/>
       <w:r>
         <w:rPr>
           <w:noProof/>
           <w:lang w:val="pt-BR"/>
         </w:rPr>
         <w:lastRenderedPageBreak/>
-        <w:t>CT004 – captura de tela</w:t>
+        <w:t xml:space="preserve">CT004 </w:t>
+      </w:r>
+      <w:bookmarkEnd w:id="3"/>
+      <w:r>
+        <w:rPr>
+          <w:noProof/>
+          <w:lang w:val="pt-BR"/>
+        </w:rPr>
+        <w:t>– captura de tela</w:t>
       </w:r>
     </w:p>
     <w:p>
@@ -2623,13 +2685,22 @@
           <w:lang w:val="pt-BR"/>
         </w:rPr>
       </w:pPr>
+      <w:bookmarkStart w:id="4" w:name="CT005"/>
       <w:r>
         <w:rPr>
           <w:noProof/>
           <w:lang w:val="pt-BR"/>
         </w:rPr>
         <w:lastRenderedPageBreak/>
-        <w:t>CT005 – captura de tela</w:t>
+        <w:t xml:space="preserve">CT005 </w:t>
+      </w:r>
+      <w:bookmarkEnd w:id="4"/>
+      <w:r>
+        <w:rPr>
+          <w:noProof/>
+          <w:lang w:val="pt-BR"/>
+        </w:rPr>
+        <w:t>– captura de tela</w:t>
       </w:r>
     </w:p>
     <w:p>
@@ -2703,13 +2774,22 @@
           <w:lang w:val="pt-BR"/>
         </w:rPr>
       </w:pPr>
+      <w:bookmarkStart w:id="5" w:name="CT006"/>
       <w:r>
         <w:rPr>
           <w:noProof/>
           <w:lang w:val="pt-BR"/>
         </w:rPr>
         <w:lastRenderedPageBreak/>
-        <w:t>CT006 – captura de tela</w:t>
+        <w:t xml:space="preserve">CT006 </w:t>
+      </w:r>
+      <w:bookmarkEnd w:id="5"/>
+      <w:r>
+        <w:rPr>
+          <w:noProof/>
+          <w:lang w:val="pt-BR"/>
+        </w:rPr>
+        <w:t>– captura de tela</w:t>
       </w:r>
     </w:p>
     <w:p>
@@ -2783,6 +2863,7 @@
           <w:lang w:val="pt-BR"/>
         </w:rPr>
       </w:pPr>
+      <w:bookmarkStart w:id="6" w:name="CT007"/>
       <w:r>
         <w:rPr>
           <w:noProof/>
@@ -2803,7 +2884,15 @@
           <w:noProof/>
           <w:lang w:val="pt-BR"/>
         </w:rPr>
-        <w:t xml:space="preserve"> – captura de tela</w:t>
+        <w:t xml:space="preserve"> </w:t>
+      </w:r>
+      <w:bookmarkEnd w:id="6"/>
+      <w:r>
+        <w:rPr>
+          <w:noProof/>
+          <w:lang w:val="pt-BR"/>
+        </w:rPr>
+        <w:t>– captura de tela</w:t>
       </w:r>
     </w:p>
     <w:p>
@@ -2813,9 +2902,178 @@
           <w:lang w:val="pt-BR"/>
         </w:rPr>
       </w:pPr>
+      <w:r>
+        <w:rPr>
+          <w:noProof/>
+          <w:lang w:val="pt-BR"/>
+        </w:rPr>
+        <w:drawing>
+          <wp:inline distT="0" distB="0" distL="0" distR="0" wp14:anchorId="5FB47F97" wp14:editId="3AB666B6">
+            <wp:extent cx="5486400" cy="7115810"/>
+            <wp:effectExtent l="0" t="0" r="0" b="0"/>
+            <wp:docPr id="1367015616" name="Picture 1" descr="A computer screen shot of a circuit board&#10;&#10;Description automatically generated"/>
+            <wp:cNvGraphicFramePr>
+              <a:graphicFrameLocks xmlns:a="http://schemas.openxmlformats.org/drawingml/2006/main" noChangeAspect="1"/>
+            </wp:cNvGraphicFramePr>
+            <a:graphic xmlns:a="http://schemas.openxmlformats.org/drawingml/2006/main">
+              <a:graphicData uri="http://schemas.openxmlformats.org/drawingml/2006/picture">
+                <pic:pic xmlns:pic="http://schemas.openxmlformats.org/drawingml/2006/picture">
+                  <pic:nvPicPr>
+                    <pic:cNvPr id="1367015616" name="Picture 1" descr="A computer screen shot of a circuit board&#10;&#10;Description automatically generated"/>
+                    <pic:cNvPicPr/>
+                  </pic:nvPicPr>
+                  <pic:blipFill>
+                    <a:blip r:embed="rId14"/>
+                    <a:stretch>
+                      <a:fillRect/>
+                    </a:stretch>
+                  </pic:blipFill>
+                  <pic:spPr>
+                    <a:xfrm>
+                      <a:off x="0" y="0"/>
+                      <a:ext cx="5486400" cy="7115810"/>
+                    </a:xfrm>
+                    <a:prstGeom prst="rect">
+                      <a:avLst/>
+                    </a:prstGeom>
+                  </pic:spPr>
+                </pic:pic>
+              </a:graphicData>
+            </a:graphic>
+          </wp:inline>
+        </w:drawing>
+      </w:r>
+    </w:p>
+    <w:p>
+      <w:pPr>
+        <w:rPr>
+          <w:noProof/>
+          <w:lang w:val="pt-BR"/>
+        </w:rPr>
+      </w:pPr>
+      <w:r>
+        <w:rPr>
+          <w:noProof/>
+          <w:lang w:val="pt-BR"/>
+        </w:rPr>
+        <w:br w:type="page"/>
+      </w:r>
+    </w:p>
+    <w:p>
+      <w:pPr>
+        <w:rPr>
+          <w:noProof/>
+          <w:lang w:val="pt-BR"/>
+        </w:rPr>
+      </w:pPr>
+      <w:bookmarkStart w:id="7" w:name="CT008"/>
+      <w:r>
+        <w:rPr>
+          <w:noProof/>
+          <w:lang w:val="pt-BR"/>
+        </w:rPr>
+        <w:lastRenderedPageBreak/>
+        <w:t xml:space="preserve">CT008 </w:t>
+      </w:r>
+      <w:bookmarkEnd w:id="7"/>
+      <w:r>
+        <w:rPr>
+          <w:noProof/>
+          <w:lang w:val="pt-BR"/>
+        </w:rPr>
+        <w:t>– captura de tela</w:t>
+      </w:r>
+    </w:p>
+    <w:p>
+      <w:pPr>
+        <w:rPr>
+          <w:noProof/>
+          <w:lang w:val="pt-BR"/>
+        </w:rPr>
+      </w:pPr>
+      <w:r>
+        <w:rPr>
+          <w:noProof/>
+          <w:lang w:val="pt-BR"/>
+        </w:rPr>
+        <w:drawing>
+          <wp:inline distT="0" distB="0" distL="0" distR="0" wp14:anchorId="371904E6" wp14:editId="62D70903">
+            <wp:extent cx="5486400" cy="6574790"/>
+            <wp:effectExtent l="0" t="0" r="0" b="3810"/>
+            <wp:docPr id="974334688" name="Picture 1" descr="A screenshot of a computer&#10;&#10;Description automatically generated"/>
+            <wp:cNvGraphicFramePr>
+              <a:graphicFrameLocks xmlns:a="http://schemas.openxmlformats.org/drawingml/2006/main" noChangeAspect="1"/>
+            </wp:cNvGraphicFramePr>
+            <a:graphic xmlns:a="http://schemas.openxmlformats.org/drawingml/2006/main">
+              <a:graphicData uri="http://schemas.openxmlformats.org/drawingml/2006/picture">
+                <pic:pic xmlns:pic="http://schemas.openxmlformats.org/drawingml/2006/picture">
+                  <pic:nvPicPr>
+                    <pic:cNvPr id="974334688" name="Picture 1" descr="A screenshot of a computer&#10;&#10;Description automatically generated"/>
+                    <pic:cNvPicPr/>
+                  </pic:nvPicPr>
+                  <pic:blipFill>
+                    <a:blip r:embed="rId15"/>
+                    <a:stretch>
+                      <a:fillRect/>
+                    </a:stretch>
+                  </pic:blipFill>
+                  <pic:spPr>
+                    <a:xfrm>
+                      <a:off x="0" y="0"/>
+                      <a:ext cx="5486400" cy="6574790"/>
+                    </a:xfrm>
+                    <a:prstGeom prst="rect">
+                      <a:avLst/>
+                    </a:prstGeom>
+                  </pic:spPr>
+                </pic:pic>
+              </a:graphicData>
+            </a:graphic>
+          </wp:inline>
+        </w:drawing>
+      </w:r>
+    </w:p>
+    <w:p>
+      <w:pPr>
+        <w:rPr>
+          <w:noProof/>
+          <w:lang w:val="pt-BR"/>
+        </w:rPr>
+      </w:pPr>
+      <w:r>
+        <w:rPr>
+          <w:noProof/>
+          <w:lang w:val="pt-BR"/>
+        </w:rPr>
+        <w:br w:type="page"/>
+      </w:r>
+    </w:p>
+    <w:p>
+      <w:pPr>
+        <w:rPr>
+          <w:noProof/>
+          <w:lang w:val="pt-BR"/>
+        </w:rPr>
+      </w:pPr>
+      <w:r>
+        <w:rPr>
+          <w:noProof/>
+          <w:lang w:val="pt-BR"/>
+        </w:rPr>
+        <w:lastRenderedPageBreak/>
+        <w:t>CT009 – captura de tela</w:t>
+      </w:r>
+    </w:p>
+    <w:p>
+      <w:pPr>
+        <w:rPr>
+          <w:noProof/>
+          <w:lang w:val="pt-BR"/>
+        </w:rPr>
+      </w:pPr>
     </w:p>
     <w:sectPr>
-      <w:headerReference w:type="default" r:id="rId14"/>
+      <w:headerReference w:type="default" r:id="rId16"/>
       <w:pgSz w:w="12240" w:h="15840"/>
       <w:pgMar w:top="1440" w:right="1800" w:bottom="1440" w:left="1800" w:header="720" w:footer="720" w:gutter="0"/>
       <w:cols w:space="720"/>
@@ -3780,7 +4038,6 @@
   <w:style w:type="character" w:default="1" w:styleId="DefaultParagraphFont">
     <w:name w:val="Default Paragraph Font"/>
     <w:uiPriority w:val="1"/>
-    <w:semiHidden/>
     <w:unhideWhenUsed/>
   </w:style>
   <w:style w:type="table" w:default="1" w:styleId="TableNormal">

</xml_diff>